<commit_message>
edite ver viajes futuros
</commit_message>
<xml_diff>
--- a/ver_viajes_futuros.docx
+++ b/ver_viajes_futuros.docx
@@ -65,15 +65,6 @@
     <w:p>
       <w:pPr>
         <w:pStyle w:val="Normal"/>
-        <w:rPr/>
-      </w:pPr>
-      <w:r>
-        <w:rPr/>
-      </w:r>
-    </w:p>
-    <w:p>
-      <w:pPr>
-        <w:pStyle w:val="Cuerpodetexto"/>
         <w:rPr/>
       </w:pPr>
       <w:r>
@@ -123,16 +114,16 @@
         </w:tblCellMar>
       </w:tblPr>
       <w:tblGrid>
-        <w:gridCol w:w="2304"/>
-        <w:gridCol w:w="1152"/>
+        <w:gridCol w:w="2303"/>
+        <w:gridCol w:w="1153"/>
         <w:gridCol w:w="3744"/>
-        <w:gridCol w:w="2319"/>
+        <w:gridCol w:w="2318"/>
       </w:tblGrid>
       <w:tr>
         <w:trPr/>
         <w:tc>
           <w:tcPr>
-            <w:tcW w:w="2304" w:type="dxa"/>
+            <w:tcW w:w="2303" w:type="dxa"/>
             <w:tcBorders>
               <w:top w:val="single" w:sz="6" w:space="0" w:color="000000"/>
               <w:left w:val="single" w:sz="6" w:space="0" w:color="000000"/>
@@ -160,7 +151,7 @@
         </w:tc>
         <w:tc>
           <w:tcPr>
-            <w:tcW w:w="1152" w:type="dxa"/>
+            <w:tcW w:w="1153" w:type="dxa"/>
             <w:tcBorders>
               <w:top w:val="single" w:sz="6" w:space="0" w:color="000000"/>
               <w:left w:val="single" w:sz="6" w:space="0" w:color="000000"/>
@@ -216,7 +207,7 @@
         </w:tc>
         <w:tc>
           <w:tcPr>
-            <w:tcW w:w="2319" w:type="dxa"/>
+            <w:tcW w:w="2318" w:type="dxa"/>
             <w:tcBorders>
               <w:top w:val="single" w:sz="6" w:space="0" w:color="000000"/>
               <w:left w:val="single" w:sz="6" w:space="0" w:color="000000"/>
@@ -248,7 +239,7 @@
         <w:trPr/>
         <w:tc>
           <w:tcPr>
-            <w:tcW w:w="2304" w:type="dxa"/>
+            <w:tcW w:w="2303" w:type="dxa"/>
             <w:tcBorders>
               <w:top w:val="single" w:sz="6" w:space="0" w:color="000000"/>
               <w:left w:val="single" w:sz="6" w:space="0" w:color="000000"/>
@@ -265,37 +256,13 @@
             </w:pPr>
             <w:r>
               <w:rPr/>
-              <w:t>&lt;</w:t>
-            </w:r>
-            <w:r>
-              <w:rPr/>
-              <w:t>05</w:t>
-            </w:r>
-            <w:r>
-              <w:rPr/>
-              <w:t>/</w:t>
-            </w:r>
-            <w:r>
-              <w:rPr/>
-              <w:t>mayo</w:t>
-            </w:r>
-            <w:r>
-              <w:rPr/>
-              <w:t>/</w:t>
-            </w:r>
-            <w:r>
-              <w:rPr/>
-              <w:t>2020</w:t>
-            </w:r>
-            <w:r>
-              <w:rPr/>
-              <w:t>&gt;</w:t>
+              <w:t>&lt;05/mayo/2020&gt;</w:t>
             </w:r>
           </w:p>
         </w:tc>
         <w:tc>
           <w:tcPr>
-            <w:tcW w:w="1152" w:type="dxa"/>
+            <w:tcW w:w="1153" w:type="dxa"/>
             <w:tcBorders>
               <w:top w:val="single" w:sz="6" w:space="0" w:color="000000"/>
               <w:left w:val="single" w:sz="6" w:space="0" w:color="000000"/>
@@ -312,23 +279,7 @@
             </w:pPr>
             <w:r>
               <w:rPr/>
-              <w:t>&lt;</w:t>
-            </w:r>
-            <w:r>
-              <w:rPr/>
-              <w:t>1</w:t>
-            </w:r>
-            <w:r>
-              <w:rPr/>
-              <w:t>.</w:t>
-            </w:r>
-            <w:r>
-              <w:rPr/>
-              <w:t>0</w:t>
-            </w:r>
-            <w:r>
-              <w:rPr/>
-              <w:t>&gt;</w:t>
+              <w:t>&lt;1.0&gt;</w:t>
             </w:r>
           </w:p>
         </w:tc>
@@ -356,7 +307,7 @@
         </w:tc>
         <w:tc>
           <w:tcPr>
-            <w:tcW w:w="2319" w:type="dxa"/>
+            <w:tcW w:w="2318" w:type="dxa"/>
             <w:tcBorders>
               <w:top w:val="single" w:sz="6" w:space="0" w:color="000000"/>
               <w:left w:val="single" w:sz="6" w:space="0" w:color="000000"/>
@@ -382,7 +333,7 @@
         <w:trPr/>
         <w:tc>
           <w:tcPr>
-            <w:tcW w:w="2304" w:type="dxa"/>
+            <w:tcW w:w="2303" w:type="dxa"/>
             <w:tcBorders>
               <w:top w:val="single" w:sz="6" w:space="0" w:color="000000"/>
               <w:left w:val="single" w:sz="6" w:space="0" w:color="000000"/>
@@ -404,7 +355,7 @@
         </w:tc>
         <w:tc>
           <w:tcPr>
-            <w:tcW w:w="1152" w:type="dxa"/>
+            <w:tcW w:w="1153" w:type="dxa"/>
             <w:tcBorders>
               <w:top w:val="single" w:sz="6" w:space="0" w:color="000000"/>
               <w:left w:val="single" w:sz="6" w:space="0" w:color="000000"/>
@@ -448,7 +399,7 @@
         </w:tc>
         <w:tc>
           <w:tcPr>
-            <w:tcW w:w="2319" w:type="dxa"/>
+            <w:tcW w:w="2318" w:type="dxa"/>
             <w:tcBorders>
               <w:top w:val="single" w:sz="6" w:space="0" w:color="000000"/>
               <w:left w:val="single" w:sz="6" w:space="0" w:color="000000"/>
@@ -474,7 +425,7 @@
         <w:trPr/>
         <w:tc>
           <w:tcPr>
-            <w:tcW w:w="2304" w:type="dxa"/>
+            <w:tcW w:w="2303" w:type="dxa"/>
             <w:tcBorders>
               <w:top w:val="single" w:sz="6" w:space="0" w:color="000000"/>
               <w:left w:val="single" w:sz="6" w:space="0" w:color="000000"/>
@@ -496,7 +447,7 @@
         </w:tc>
         <w:tc>
           <w:tcPr>
-            <w:tcW w:w="1152" w:type="dxa"/>
+            <w:tcW w:w="1153" w:type="dxa"/>
             <w:tcBorders>
               <w:top w:val="single" w:sz="6" w:space="0" w:color="000000"/>
               <w:left w:val="single" w:sz="6" w:space="0" w:color="000000"/>
@@ -540,7 +491,7 @@
         </w:tc>
         <w:tc>
           <w:tcPr>
-            <w:tcW w:w="2319" w:type="dxa"/>
+            <w:tcW w:w="2318" w:type="dxa"/>
             <w:tcBorders>
               <w:top w:val="single" w:sz="6" w:space="0" w:color="000000"/>
               <w:left w:val="single" w:sz="6" w:space="0" w:color="000000"/>
@@ -566,7 +517,7 @@
         <w:trPr/>
         <w:tc>
           <w:tcPr>
-            <w:tcW w:w="2304" w:type="dxa"/>
+            <w:tcW w:w="2303" w:type="dxa"/>
             <w:tcBorders>
               <w:top w:val="single" w:sz="6" w:space="0" w:color="000000"/>
               <w:left w:val="single" w:sz="6" w:space="0" w:color="000000"/>
@@ -588,7 +539,7 @@
         </w:tc>
         <w:tc>
           <w:tcPr>
-            <w:tcW w:w="1152" w:type="dxa"/>
+            <w:tcW w:w="1153" w:type="dxa"/>
             <w:tcBorders>
               <w:top w:val="single" w:sz="6" w:space="0" w:color="000000"/>
               <w:left w:val="single" w:sz="6" w:space="0" w:color="000000"/>
@@ -632,7 +583,7 @@
         </w:tc>
         <w:tc>
           <w:tcPr>
-            <w:tcW w:w="2319" w:type="dxa"/>
+            <w:tcW w:w="2318" w:type="dxa"/>
             <w:tcBorders>
               <w:top w:val="single" w:sz="6" w:space="0" w:color="000000"/>
               <w:left w:val="single" w:sz="6" w:space="0" w:color="000000"/>
@@ -699,7 +650,7 @@
           </w:r>
           <w:r>
             <w:rPr/>
-            <w:instrText> TOC \o "1-3" </w:instrText>
+            <w:instrText> TOC \o "1-3" \h</w:instrText>
           </w:r>
           <w:r>
             <w:rPr/>
@@ -730,7 +681,7 @@
           <w:hyperlink w:anchor="__RefHeading___Toc508007276">
             <w:r>
               <w:rPr>
-                <w:rStyle w:val="Style"/>
+                <w:rStyle w:val="Enlacedelndice"/>
                 <w:lang w:val="es-AR" w:eastAsia="es-AR"/>
               </w:rPr>
               <w:t>3</w:t>
@@ -803,6 +754,10 @@
     <w:p>
       <w:pPr>
         <w:pStyle w:val="Ttulo1"/>
+        <w:numPr>
+          <w:ilvl w:val="0"/>
+          <w:numId w:val="2"/>
+        </w:numPr>
         <w:ind w:left="720" w:hanging="720"/>
         <w:rPr/>
       </w:pPr>
@@ -838,6 +793,10 @@
       <w:pPr>
         <w:pStyle w:val="Ttulo1"/>
         <w:widowControl/>
+        <w:numPr>
+          <w:ilvl w:val="0"/>
+          <w:numId w:val="2"/>
+        </w:numPr>
         <w:ind w:left="720" w:hanging="720"/>
         <w:rPr/>
       </w:pPr>
@@ -851,7 +810,7 @@
     <w:p>
       <w:pPr>
         <w:pStyle w:val="Cuerpodetexto"/>
-        <w:ind w:hanging="0"/>
+        <w:ind w:left="720" w:hanging="0"/>
         <w:rPr>
           <w:i/>
           <w:i/>
@@ -859,22 +818,18 @@
         </w:rPr>
       </w:pPr>
       <w:r>
-        <w:rPr/>
-      </w:r>
-    </w:p>
-    <w:p>
-      <w:pPr>
-        <w:pStyle w:val="Cuerpodetexto"/>
-        <w:ind w:hanging="0"/>
-        <w:rPr/>
-      </w:pPr>
-      <w:r>
         <w:rPr>
           <w:i/>
           <w:color w:val="0000FF"/>
         </w:rPr>
-        <w:tab/>
       </w:r>
+    </w:p>
+    <w:p>
+      <w:pPr>
+        <w:pStyle w:val="Cuerpodetexto"/>
+        <w:ind w:left="720" w:hanging="0"/>
+        <w:rPr/>
+      </w:pPr>
       <w:r>
         <w:rPr>
           <w:i/>
@@ -895,43 +850,22 @@
           <w:i/>
           <w:color w:val="000000"/>
         </w:rPr>
-        <w:t>L</w:t>
+        <w:t>La ciudad de destino se corresponde con el destino deseado</w:t>
       </w:r>
+    </w:p>
+    <w:p>
+      <w:pPr>
+        <w:pStyle w:val="Cuerpodetexto"/>
+        <w:spacing w:before="0" w:after="120"/>
+        <w:ind w:left="720" w:hanging="0"/>
+        <w:rPr/>
+      </w:pPr>
       <w:r>
         <w:rPr>
           <w:i/>
           <w:color w:val="000000"/>
         </w:rPr>
-        <w:t>a ciudad de destino se corresponde con el destino deseado</w:t>
-      </w:r>
-    </w:p>
-    <w:p>
-      <w:pPr>
-        <w:pStyle w:val="Cuerpodetexto"/>
-        <w:spacing w:before="0" w:after="120"/>
-        <w:ind w:hanging="0"/>
-        <w:rPr/>
-      </w:pPr>
-      <w:r>
-        <w:rPr>
-          <w:i/>
-          <w:color w:val="000000"/>
-        </w:rPr>
-        <w:tab/>
-      </w:r>
-      <w:r>
-        <w:rPr>
-          <w:i/>
-          <w:color w:val="000000"/>
-        </w:rPr>
-        <w:t>L</w:t>
-      </w:r>
-      <w:r>
-        <w:rPr>
-          <w:i/>
-          <w:color w:val="000000"/>
-        </w:rPr>
-        <w:t>a fecha de incia y fin tienen un formato valido</w:t>
+        <w:t>La fecha de incia y fin tienen un formato valido</w:t>
       </w:r>
     </w:p>
     <w:sectPr>
@@ -1178,7 +1112,7 @@
     </w:tblPr>
     <w:tblGrid>
       <w:gridCol w:w="6379"/>
-      <w:gridCol w:w="3194"/>
+      <w:gridCol w:w="3193"/>
     </w:tblGrid>
     <w:tr>
       <w:trPr/>
@@ -1205,7 +1139,7 @@
       </w:tc>
       <w:tc>
         <w:tcPr>
-          <w:tcW w:w="3194" w:type="dxa"/>
+          <w:tcW w:w="3193" w:type="dxa"/>
           <w:tcBorders>
             <w:top w:val="single" w:sz="6" w:space="0" w:color="000000"/>
             <w:left w:val="single" w:sz="6" w:space="0" w:color="000000"/>
@@ -1261,7 +1195,7 @@
       </w:tc>
       <w:tc>
         <w:tcPr>
-          <w:tcW w:w="3194" w:type="dxa"/>
+          <w:tcW w:w="3193" w:type="dxa"/>
           <w:tcBorders>
             <w:top w:val="single" w:sz="6" w:space="0" w:color="000000"/>
             <w:left w:val="single" w:sz="6" w:space="0" w:color="000000"/>
@@ -1281,31 +1215,7 @@
           </w:r>
           <w:r>
             <w:rPr/>
-            <w:t>Date:  &lt;</w:t>
-          </w:r>
-          <w:r>
-            <w:rPr/>
-            <w:t>05</w:t>
-          </w:r>
-          <w:r>
-            <w:rPr/>
-            <w:t>/</w:t>
-          </w:r>
-          <w:r>
-            <w:rPr/>
-            <w:t>mayo</w:t>
-          </w:r>
-          <w:r>
-            <w:rPr/>
-            <w:t>/</w:t>
-          </w:r>
-          <w:r>
-            <w:rPr/>
-            <w:t>2020</w:t>
-          </w:r>
-          <w:r>
-            <w:rPr/>
-            <w:t>&gt;</w:t>
+            <w:t>Date:  &lt;05/mayo/2020&gt;</w:t>
           </w:r>
         </w:p>
       </w:tc>
@@ -1314,7 +1224,7 @@
       <w:trPr/>
       <w:tc>
         <w:tcPr>
-          <w:tcW w:w="9573" w:type="dxa"/>
+          <w:tcW w:w="9572" w:type="dxa"/>
           <w:gridSpan w:val="2"/>
           <w:tcBorders>
             <w:top w:val="single" w:sz="6" w:space="0" w:color="000000"/>
@@ -1361,7 +1271,6 @@
       <w:pPr>
         <w:ind w:left="0" w:hanging="0"/>
       </w:pPr>
-      <w:rPr/>
     </w:lvl>
     <w:lvl w:ilvl="1">
       <w:start w:val="1"/>
@@ -1372,7 +1281,6 @@
       <w:pPr>
         <w:ind w:left="0" w:hanging="0"/>
       </w:pPr>
-      <w:rPr/>
     </w:lvl>
     <w:lvl w:ilvl="2">
       <w:start w:val="1"/>
@@ -1383,7 +1291,6 @@
       <w:pPr>
         <w:ind w:left="0" w:hanging="0"/>
       </w:pPr>
-      <w:rPr/>
     </w:lvl>
     <w:lvl w:ilvl="3">
       <w:start w:val="1"/>
@@ -1394,7 +1301,6 @@
       <w:pPr>
         <w:ind w:left="0" w:hanging="0"/>
       </w:pPr>
-      <w:rPr/>
     </w:lvl>
     <w:lvl w:ilvl="4">
       <w:start w:val="1"/>
@@ -1405,7 +1311,6 @@
       <w:pPr>
         <w:ind w:left="0" w:hanging="0"/>
       </w:pPr>
-      <w:rPr/>
     </w:lvl>
     <w:lvl w:ilvl="5">
       <w:start w:val="1"/>
@@ -1416,7 +1321,6 @@
       <w:pPr>
         <w:ind w:left="0" w:hanging="0"/>
       </w:pPr>
-      <w:rPr/>
     </w:lvl>
     <w:lvl w:ilvl="6">
       <w:start w:val="1"/>
@@ -1427,7 +1331,6 @@
       <w:pPr>
         <w:ind w:left="0" w:hanging="0"/>
       </w:pPr>
-      <w:rPr/>
     </w:lvl>
     <w:lvl w:ilvl="7">
       <w:start w:val="1"/>
@@ -1438,7 +1341,6 @@
       <w:pPr>
         <w:ind w:left="0" w:hanging="0"/>
       </w:pPr>
-      <w:rPr/>
     </w:lvl>
     <w:lvl w:ilvl="8">
       <w:start w:val="1"/>
@@ -1449,226 +1351,88 @@
       <w:pPr>
         <w:ind w:left="0" w:hanging="0"/>
       </w:pPr>
-      <w:rPr/>
     </w:lvl>
   </w:abstractNum>
   <w:abstractNum w:abstractNumId="2">
     <w:lvl w:ilvl="0">
       <w:start w:val="1"/>
       <w:numFmt w:val="decimal"/>
-      <w:lvlText w:val="?%1"/>
+      <w:lvlText w:val="%1."/>
       <w:lvlJc w:val="left"/>
       <w:pPr>
-        <w:tabs>
-          <w:tab w:val="num" w:pos="432"/>
-        </w:tabs>
-        <w:ind w:left="432" w:hanging="432"/>
+        <w:ind w:left="0" w:hanging="0"/>
       </w:pPr>
     </w:lvl>
     <w:lvl w:ilvl="1">
       <w:start w:val="1"/>
       <w:numFmt w:val="decimal"/>
-      <w:lvlText w:val="%2."/>
+      <w:lvlText w:val="%1.%2"/>
       <w:lvlJc w:val="left"/>
       <w:pPr>
-        <w:tabs>
-          <w:tab w:val="num" w:pos="1080"/>
-        </w:tabs>
-        <w:ind w:left="1080" w:hanging="360"/>
+        <w:ind w:left="0" w:hanging="0"/>
       </w:pPr>
     </w:lvl>
     <w:lvl w:ilvl="2">
       <w:start w:val="1"/>
       <w:numFmt w:val="decimal"/>
-      <w:lvlText w:val="%3."/>
+      <w:lvlText w:val="%1.%2.%3"/>
       <w:lvlJc w:val="left"/>
       <w:pPr>
-        <w:tabs>
-          <w:tab w:val="num" w:pos="1440"/>
-        </w:tabs>
-        <w:ind w:left="1440" w:hanging="360"/>
+        <w:ind w:left="0" w:hanging="0"/>
       </w:pPr>
     </w:lvl>
     <w:lvl w:ilvl="3">
       <w:start w:val="1"/>
       <w:numFmt w:val="decimal"/>
-      <w:lvlText w:val="%4."/>
+      <w:lvlText w:val="%1.%2.%3.%4"/>
       <w:lvlJc w:val="left"/>
       <w:pPr>
-        <w:tabs>
-          <w:tab w:val="num" w:pos="1800"/>
-        </w:tabs>
-        <w:ind w:left="1800" w:hanging="360"/>
+        <w:ind w:left="0" w:hanging="0"/>
       </w:pPr>
     </w:lvl>
     <w:lvl w:ilvl="4">
       <w:start w:val="1"/>
       <w:numFmt w:val="decimal"/>
-      <w:lvlText w:val="%5."/>
+      <w:lvlText w:val="%1.%2.%3.%4.%5"/>
       <w:lvlJc w:val="left"/>
       <w:pPr>
-        <w:tabs>
-          <w:tab w:val="num" w:pos="2160"/>
-        </w:tabs>
-        <w:ind w:left="2160" w:hanging="360"/>
+        <w:ind w:left="0" w:hanging="0"/>
       </w:pPr>
     </w:lvl>
     <w:lvl w:ilvl="5">
       <w:start w:val="1"/>
       <w:numFmt w:val="decimal"/>
-      <w:lvlText w:val="%6."/>
+      <w:lvlText w:val="%1.%2.%3.%4.%5.%6"/>
       <w:lvlJc w:val="left"/>
       <w:pPr>
-        <w:tabs>
-          <w:tab w:val="num" w:pos="2520"/>
-        </w:tabs>
-        <w:ind w:left="2520" w:hanging="360"/>
+        <w:ind w:left="0" w:hanging="0"/>
       </w:pPr>
     </w:lvl>
     <w:lvl w:ilvl="6">
       <w:start w:val="1"/>
       <w:numFmt w:val="decimal"/>
-      <w:lvlText w:val="%7."/>
+      <w:lvlText w:val="%1.%2.%3.%4.%5.%6.%7"/>
       <w:lvlJc w:val="left"/>
       <w:pPr>
-        <w:tabs>
-          <w:tab w:val="num" w:pos="2880"/>
-        </w:tabs>
-        <w:ind w:left="2880" w:hanging="360"/>
+        <w:ind w:left="0" w:hanging="0"/>
       </w:pPr>
     </w:lvl>
     <w:lvl w:ilvl="7">
       <w:start w:val="1"/>
       <w:numFmt w:val="decimal"/>
-      <w:lvlText w:val="%8."/>
+      <w:lvlText w:val="%1.%2.%3.%4.%5.%6.%7.%8"/>
       <w:lvlJc w:val="left"/>
       <w:pPr>
-        <w:tabs>
-          <w:tab w:val="num" w:pos="3240"/>
-        </w:tabs>
-        <w:ind w:left="3240" w:hanging="360"/>
+        <w:ind w:left="0" w:hanging="0"/>
       </w:pPr>
     </w:lvl>
     <w:lvl w:ilvl="8">
       <w:start w:val="1"/>
       <w:numFmt w:val="decimal"/>
-      <w:lvlText w:val="%9."/>
+      <w:lvlText w:val="%1.%2.%3.%4.%5.%6.%7.%8.%9"/>
       <w:lvlJc w:val="left"/>
       <w:pPr>
-        <w:tabs>
-          <w:tab w:val="num" w:pos="3600"/>
-        </w:tabs>
-        <w:ind w:left="3600" w:hanging="360"/>
-      </w:pPr>
-    </w:lvl>
-  </w:abstractNum>
-  <w:abstractNum w:abstractNumId="3">
-    <w:lvl w:ilvl="0">
-      <w:start w:val="1"/>
-      <w:numFmt w:val="decimal"/>
-      <w:lvlText w:val="?%1"/>
-      <w:lvlJc w:val="left"/>
-      <w:pPr>
-        <w:tabs>
-          <w:tab w:val="num" w:pos="360"/>
-        </w:tabs>
-        <w:ind w:left="360" w:hanging="360"/>
-      </w:pPr>
-    </w:lvl>
-    <w:lvl w:ilvl="1">
-      <w:start w:val="1"/>
-      <w:numFmt w:val="decimal"/>
-      <w:lvlText w:val="%2."/>
-      <w:lvlJc w:val="left"/>
-      <w:pPr>
-        <w:tabs>
-          <w:tab w:val="num" w:pos="1080"/>
-        </w:tabs>
-        <w:ind w:left="1080" w:hanging="360"/>
-      </w:pPr>
-    </w:lvl>
-    <w:lvl w:ilvl="2">
-      <w:start w:val="1"/>
-      <w:numFmt w:val="decimal"/>
-      <w:lvlText w:val="%3."/>
-      <w:lvlJc w:val="left"/>
-      <w:pPr>
-        <w:tabs>
-          <w:tab w:val="num" w:pos="1440"/>
-        </w:tabs>
-        <w:ind w:left="1440" w:hanging="360"/>
-      </w:pPr>
-    </w:lvl>
-    <w:lvl w:ilvl="3">
-      <w:start w:val="1"/>
-      <w:numFmt w:val="decimal"/>
-      <w:lvlText w:val="%4."/>
-      <w:lvlJc w:val="left"/>
-      <w:pPr>
-        <w:tabs>
-          <w:tab w:val="num" w:pos="1800"/>
-        </w:tabs>
-        <w:ind w:left="1800" w:hanging="360"/>
-      </w:pPr>
-    </w:lvl>
-    <w:lvl w:ilvl="4">
-      <w:start w:val="1"/>
-      <w:numFmt w:val="decimal"/>
-      <w:lvlText w:val="%5."/>
-      <w:lvlJc w:val="left"/>
-      <w:pPr>
-        <w:tabs>
-          <w:tab w:val="num" w:pos="2160"/>
-        </w:tabs>
-        <w:ind w:left="2160" w:hanging="360"/>
-      </w:pPr>
-    </w:lvl>
-    <w:lvl w:ilvl="5">
-      <w:start w:val="1"/>
-      <w:numFmt w:val="decimal"/>
-      <w:lvlText w:val="%6."/>
-      <w:lvlJc w:val="left"/>
-      <w:pPr>
-        <w:tabs>
-          <w:tab w:val="num" w:pos="2520"/>
-        </w:tabs>
-        <w:ind w:left="2520" w:hanging="360"/>
-      </w:pPr>
-    </w:lvl>
-    <w:lvl w:ilvl="6">
-      <w:start w:val="1"/>
-      <w:numFmt w:val="decimal"/>
-      <w:lvlText w:val="%7."/>
-      <w:lvlJc w:val="left"/>
-      <w:pPr>
-        <w:tabs>
-          <w:tab w:val="num" w:pos="2880"/>
-        </w:tabs>
-        <w:ind w:left="2880" w:hanging="360"/>
-      </w:pPr>
-    </w:lvl>
-    <w:lvl w:ilvl="7">
-      <w:start w:val="1"/>
-      <w:numFmt w:val="decimal"/>
-      <w:lvlText w:val="%8."/>
-      <w:lvlJc w:val="left"/>
-      <w:pPr>
-        <w:tabs>
-          <w:tab w:val="num" w:pos="3240"/>
-        </w:tabs>
-        <w:ind w:left="3240" w:hanging="360"/>
-      </w:pPr>
-    </w:lvl>
-    <w:lvl w:ilvl="8">
-      <w:start w:val="1"/>
-      <w:numFmt w:val="decimal"/>
-      <w:lvlText w:val="%9."/>
-      <w:lvlJc w:val="left"/>
-      <w:pPr>
-        <w:tabs>
-          <w:tab w:val="num" w:pos="3600"/>
-        </w:tabs>
-        <w:ind w:left="3600" w:hanging="360"/>
+        <w:ind w:left="0" w:hanging="0"/>
       </w:pPr>
     </w:lvl>
   </w:abstractNum>
@@ -1677,9 +1441,6 @@
   </w:num>
   <w:num w:numId="2">
     <w:abstractNumId w:val="2"/>
-  </w:num>
-  <w:num w:numId="3">
-    <w:abstractNumId w:val="3"/>
   </w:num>
 </w:numbering>
 </file>
@@ -1705,14 +1466,16 @@
     <w:pPr>
       <w:widowControl w:val="false"/>
       <w:bidi w:val="0"/>
-      <w:spacing w:lineRule="atLeast" w:line="240"/>
+      <w:spacing w:lineRule="atLeast" w:line="240" w:before="0" w:after="0"/>
+      <w:jc w:val="left"/>
     </w:pPr>
     <w:rPr>
       <w:rFonts w:ascii="Times New Roman" w:hAnsi="Times New Roman" w:eastAsia="Times New Roman" w:cs="Times New Roman"/>
       <w:color w:val="auto"/>
+      <w:kern w:val="0"/>
       <w:sz w:val="20"/>
       <w:szCs w:val="20"/>
-      <w:lang w:val="en-US" w:bidi="ar-SA" w:eastAsia="zh-CN"/>
+      <w:lang w:val="en-US" w:eastAsia="zh-CN" w:bidi="ar-SA"/>
     </w:rPr>
   </w:style>
   <w:style w:type="paragraph" w:styleId="Ttulo1">
@@ -2124,6 +1887,11 @@
       <w:lang w:val="en-US"/>
     </w:rPr>
   </w:style>
+  <w:style w:type="character" w:styleId="Enlacedelndice">
+    <w:name w:val="Enlace del índice"/>
+    <w:qFormat/>
+    <w:rPr/>
+  </w:style>
   <w:style w:type="paragraph" w:styleId="Ttulo">
     <w:name w:val="Título"/>
     <w:basedOn w:val="Normal"/>
@@ -2393,10 +2161,6 @@
     <w:basedOn w:val="Normal"/>
     <w:qFormat/>
     <w:pPr>
-      <w:numPr>
-        <w:ilvl w:val="0"/>
-        <w:numId w:val="2"/>
-      </w:numPr>
       <w:ind w:left="720" w:hanging="432"/>
     </w:pPr>
     <w:rPr/>
@@ -2406,10 +2170,6 @@
     <w:basedOn w:val="Normal"/>
     <w:qFormat/>
     <w:pPr>
-      <w:numPr>
-        <w:ilvl w:val="0"/>
-        <w:numId w:val="3"/>
-      </w:numPr>
       <w:ind w:left="1440" w:hanging="360"/>
     </w:pPr>
     <w:rPr>
@@ -2421,7 +2181,7 @@
     <w:basedOn w:val="Normal"/>
     <w:qFormat/>
     <w:pPr>
-      <w:shd w:fill="000080" w:val="clear"/>
+      <w:shd w:val="clear" w:fill="000080"/>
     </w:pPr>
     <w:rPr>
       <w:rFonts w:ascii="Tahoma" w:hAnsi="Tahoma" w:cs="Tahoma"/>

</xml_diff>